<commit_message>
Some clarification and editting!
</commit_message>
<xml_diff>
--- a/docs/Winter/TechTalk_ScriptOutline.docx
+++ b/docs/Winter/TechTalk_ScriptOutline.docx
@@ -1,6 +1,6 @@
 
 <file path=word/document.xml><?xml version="1.0" encoding="utf-8"?>
-<w:document xmlns:wpc="http://schemas.microsoft.com/office/word/2010/wordprocessingCanvas" xmlns:mo="http://schemas.microsoft.com/office/mac/office/2008/main" xmlns:mc="http://schemas.openxmlformats.org/markup-compatibility/2006" xmlns:mv="urn:schemas-microsoft-com:mac:vml" xmlns:o="urn:schemas-microsoft-com:office:office" xmlns:r="http://schemas.openxmlformats.org/officeDocument/2006/relationships" xmlns:m="http://schemas.openxmlformats.org/officeDocument/2006/math" xmlns:v="urn:schemas-microsoft-com:vml" xmlns:wp14="http://schemas.microsoft.com/office/word/2010/wordprocessingDrawing" xmlns:wp="http://schemas.openxmlformats.org/drawingml/2006/wordprocessingDrawing" xmlns:w10="urn:schemas-microsoft-com:office:word" xmlns:w="http://schemas.openxmlformats.org/wordprocessingml/2006/main" xmlns:w14="http://schemas.microsoft.com/office/word/2010/wordml" xmlns:w15="http://schemas.microsoft.com/office/word/2012/wordml" xmlns:wpg="http://schemas.microsoft.com/office/word/2010/wordprocessingGroup" xmlns:wpi="http://schemas.microsoft.com/office/word/2010/wordprocessingInk" xmlns:wne="http://schemas.microsoft.com/office/word/2006/wordml" xmlns:wps="http://schemas.microsoft.com/office/word/2010/wordprocessingShape" mc:Ignorable="w14 w15 wp14">
+<w:document xmlns:wpc="http://schemas.microsoft.com/office/word/2010/wordprocessingCanvas" xmlns:cx="http://schemas.microsoft.com/office/drawing/2014/chartex" xmlns:cx1="http://schemas.microsoft.com/office/drawing/2015/9/8/chartex" xmlns:cx2="http://schemas.microsoft.com/office/drawing/2015/10/21/chartex" xmlns:cx3="http://schemas.microsoft.com/office/drawing/2016/5/9/chartex" xmlns:cx4="http://schemas.microsoft.com/office/drawing/2016/5/10/chartex" xmlns:cx5="http://schemas.microsoft.com/office/drawing/2016/5/11/chartex" xmlns:cx6="http://schemas.microsoft.com/office/drawing/2016/5/12/chartex" xmlns:cx7="http://schemas.microsoft.com/office/drawing/2016/5/13/chartex" xmlns:cx8="http://schemas.microsoft.com/office/drawing/2016/5/14/chartex" xmlns:mc="http://schemas.openxmlformats.org/markup-compatibility/2006" xmlns:aink="http://schemas.microsoft.com/office/drawing/2016/ink" xmlns:am3d="http://schemas.microsoft.com/office/drawing/2017/model3d" xmlns:o="urn:schemas-microsoft-com:office:office" xmlns:r="http://schemas.openxmlformats.org/officeDocument/2006/relationships" xmlns:m="http://schemas.openxmlformats.org/officeDocument/2006/math" xmlns:v="urn:schemas-microsoft-com:vml" xmlns:wp14="http://schemas.microsoft.com/office/word/2010/wordprocessingDrawing" xmlns:wp="http://schemas.openxmlformats.org/drawingml/2006/wordprocessingDrawing" xmlns:w10="urn:schemas-microsoft-com:office:word" xmlns:w="http://schemas.openxmlformats.org/wordprocessingml/2006/main" xmlns:w14="http://schemas.microsoft.com/office/word/2010/wordml" xmlns:w15="http://schemas.microsoft.com/office/word/2012/wordml" xmlns:w16cex="http://schemas.microsoft.com/office/word/2018/wordml/cex" xmlns:w16cid="http://schemas.microsoft.com/office/word/2016/wordml/cid" xmlns:w16="http://schemas.microsoft.com/office/word/2018/wordml" xmlns:w16se="http://schemas.microsoft.com/office/word/2015/wordml/symex" xmlns:wpg="http://schemas.microsoft.com/office/word/2010/wordprocessingGroup" xmlns:wpi="http://schemas.microsoft.com/office/word/2010/wordprocessingInk" xmlns:wne="http://schemas.microsoft.com/office/word/2006/wordml" xmlns:wps="http://schemas.microsoft.com/office/word/2010/wordprocessingShape" mc:Ignorable="w14 w15 w16se w16cid w16 w16cex wp14">
   <w:body>
     <w:p>
       <w:pPr>
@@ -18,142 +18,210 @@
           <w:color w:val="000000"/>
           <w:shd w:val="clear" w:color="auto" w:fill="6FA8DC"/>
         </w:rPr>
-        <w:t xml:space="preserve">Hi everyone, </w:t>
-      </w:r>
-      <w:proofErr w:type="gramStart"/>
-      <w:r>
-        <w:rPr>
-          <w:color w:val="000000"/>
-          <w:shd w:val="clear" w:color="auto" w:fill="6FA8DC"/>
-        </w:rPr>
-        <w:t>My</w:t>
-      </w:r>
-      <w:proofErr w:type="gramEnd"/>
-      <w:r>
-        <w:rPr>
-          <w:color w:val="000000"/>
-          <w:shd w:val="clear" w:color="auto" w:fill="6FA8DC"/>
-        </w:rPr>
-        <w:t xml:space="preserve"> name is Christina. Today, I’m joined with my teammates Michael, Travis, and Sarah to talk about Amazon </w:t>
-      </w:r>
-      <w:proofErr w:type="spellStart"/>
-      <w:r>
-        <w:rPr>
-          <w:color w:val="000000"/>
-          <w:shd w:val="clear" w:color="auto" w:fill="6FA8DC"/>
-        </w:rPr>
-        <w:t>Cognito</w:t>
-      </w:r>
-      <w:proofErr w:type="spellEnd"/>
-      <w:r>
-        <w:rPr>
-          <w:color w:val="000000"/>
-          <w:shd w:val="clear" w:color="auto" w:fill="6FA8DC"/>
-        </w:rPr>
-        <w:t xml:space="preserve">. </w:t>
-      </w:r>
-      <w:r>
-        <w:rPr>
-          <w:color w:val="000000"/>
-          <w:shd w:val="clear" w:color="auto" w:fill="93C47D"/>
-        </w:rPr>
-        <w:t xml:space="preserve">Since our project is to develop a web-based code review tool integrated with </w:t>
-      </w:r>
-      <w:proofErr w:type="spellStart"/>
-      <w:r>
-        <w:rPr>
-          <w:color w:val="000000"/>
-          <w:shd w:val="clear" w:color="auto" w:fill="93C47D"/>
-        </w:rPr>
-        <w:t>Git</w:t>
-      </w:r>
-      <w:proofErr w:type="spellEnd"/>
-      <w:r>
-        <w:rPr>
-          <w:color w:val="000000"/>
-          <w:shd w:val="clear" w:color="auto" w:fill="93C47D"/>
-        </w:rPr>
-        <w:t xml:space="preserve">, our site uses react </w:t>
-      </w:r>
-      <w:proofErr w:type="spellStart"/>
-      <w:r>
-        <w:rPr>
-          <w:color w:val="000000"/>
-          <w:shd w:val="clear" w:color="auto" w:fill="93C47D"/>
-        </w:rPr>
-        <w:t>javascript</w:t>
-      </w:r>
-      <w:proofErr w:type="spellEnd"/>
-      <w:r>
-        <w:rPr>
-          <w:color w:val="000000"/>
-          <w:shd w:val="clear" w:color="auto" w:fill="93C47D"/>
-        </w:rPr>
-        <w:t xml:space="preserve"> to build the frontend of our website. In doing so, we require authentication calls in our </w:t>
-      </w:r>
-      <w:proofErr w:type="spellStart"/>
-      <w:r>
-        <w:rPr>
-          <w:color w:val="000000"/>
-          <w:shd w:val="clear" w:color="auto" w:fill="93C47D"/>
-        </w:rPr>
-        <w:t>javascript</w:t>
-      </w:r>
-      <w:proofErr w:type="spellEnd"/>
-      <w:r>
-        <w:rPr>
-          <w:color w:val="000000"/>
-          <w:shd w:val="clear" w:color="auto" w:fill="93C47D"/>
-        </w:rPr>
-        <w:t xml:space="preserve"> code to ensure user safety and security, particularly during user registration. These calls stated in our </w:t>
-      </w:r>
-      <w:proofErr w:type="spellStart"/>
-      <w:r>
-        <w:rPr>
-          <w:color w:val="000000"/>
-          <w:shd w:val="clear" w:color="auto" w:fill="93C47D"/>
-        </w:rPr>
-        <w:t>javascript</w:t>
-      </w:r>
-      <w:proofErr w:type="spellEnd"/>
-      <w:r>
-        <w:rPr>
-          <w:color w:val="000000"/>
-          <w:shd w:val="clear" w:color="auto" w:fill="93C47D"/>
-        </w:rPr>
-        <w:t xml:space="preserve"> code are done through the AWS service Amplify, which is in turn handled by Amazon </w:t>
-      </w:r>
-      <w:proofErr w:type="spellStart"/>
-      <w:r>
-        <w:rPr>
-          <w:color w:val="000000"/>
-          <w:shd w:val="clear" w:color="auto" w:fill="93C47D"/>
-        </w:rPr>
-        <w:t>Cognito</w:t>
-      </w:r>
-      <w:proofErr w:type="spellEnd"/>
-      <w:r>
-        <w:rPr>
-          <w:color w:val="000000"/>
-          <w:shd w:val="clear" w:color="auto" w:fill="93C47D"/>
-        </w:rPr>
-        <w:t xml:space="preserve">. Through </w:t>
-      </w:r>
-      <w:proofErr w:type="spellStart"/>
-      <w:r>
-        <w:rPr>
-          <w:color w:val="000000"/>
-          <w:shd w:val="clear" w:color="auto" w:fill="93C47D"/>
-        </w:rPr>
-        <w:t>Cognito</w:t>
-      </w:r>
-      <w:proofErr w:type="spellEnd"/>
-      <w:r>
-        <w:rPr>
-          <w:color w:val="000000"/>
-          <w:shd w:val="clear" w:color="auto" w:fill="93C47D"/>
-        </w:rPr>
-        <w:t>, we are able to address these calls and host many services on our site such as our email service, notification service, and our queue service which we will further explain later on. </w:t>
+        <w:t xml:space="preserve">Hi everyone, My name is Christina. Today, I’m joined with my teammates Michael, Travis, and Sarah to talk about Amazon Cognito. </w:t>
+      </w:r>
+      <w:r>
+        <w:rPr>
+          <w:color w:val="000000"/>
+          <w:shd w:val="clear" w:color="auto" w:fill="93C47D"/>
+        </w:rPr>
+        <w:t xml:space="preserve">Since our project is to develop a web-based code review tool integrated with Git, our site uses react javascript to build the frontend. In doing so, we require </w:t>
+      </w:r>
+      <w:r>
+        <w:rPr>
+          <w:color w:val="000000"/>
+          <w:shd w:val="clear" w:color="auto" w:fill="93C47D"/>
+        </w:rPr>
+        <w:t xml:space="preserve">an </w:t>
+      </w:r>
+      <w:r>
+        <w:rPr>
+          <w:color w:val="000000"/>
+          <w:shd w:val="clear" w:color="auto" w:fill="93C47D"/>
+        </w:rPr>
+        <w:t xml:space="preserve">authentication </w:t>
+      </w:r>
+      <w:r>
+        <w:rPr>
+          <w:color w:val="000000"/>
+          <w:shd w:val="clear" w:color="auto" w:fill="93C47D"/>
+        </w:rPr>
+        <w:t>system</w:t>
+      </w:r>
+      <w:r>
+        <w:rPr>
+          <w:color w:val="000000"/>
+          <w:shd w:val="clear" w:color="auto" w:fill="93C47D"/>
+        </w:rPr>
+        <w:t xml:space="preserve"> to ensure user safety and security, particularly during user registration. These calls</w:t>
+      </w:r>
+      <w:r>
+        <w:rPr>
+          <w:color w:val="000000"/>
+          <w:shd w:val="clear" w:color="auto" w:fill="93C47D"/>
+        </w:rPr>
+        <w:t xml:space="preserve"> are defined </w:t>
+      </w:r>
+      <w:r>
+        <w:rPr>
+          <w:color w:val="000000"/>
+          <w:shd w:val="clear" w:color="auto" w:fill="93C47D"/>
+        </w:rPr>
+        <w:t xml:space="preserve">in our javascript code through the AWS service Amplify, which is in turn </w:t>
+      </w:r>
+      <w:r>
+        <w:rPr>
+          <w:color w:val="000000"/>
+          <w:shd w:val="clear" w:color="auto" w:fill="93C47D"/>
+        </w:rPr>
+        <w:t>paired</w:t>
+      </w:r>
+      <w:r>
+        <w:rPr>
+          <w:color w:val="000000"/>
+          <w:shd w:val="clear" w:color="auto" w:fill="93C47D"/>
+        </w:rPr>
+        <w:t xml:space="preserve"> </w:t>
+      </w:r>
+      <w:r>
+        <w:rPr>
+          <w:color w:val="000000"/>
+          <w:shd w:val="clear" w:color="auto" w:fill="93C47D"/>
+        </w:rPr>
+        <w:t>with</w:t>
+      </w:r>
+      <w:r>
+        <w:rPr>
+          <w:color w:val="000000"/>
+          <w:shd w:val="clear" w:color="auto" w:fill="93C47D"/>
+        </w:rPr>
+        <w:t xml:space="preserve"> Amazon Cognito. Through </w:t>
+      </w:r>
+      <w:r>
+        <w:rPr>
+          <w:color w:val="000000"/>
+          <w:shd w:val="clear" w:color="auto" w:fill="93C47D"/>
+        </w:rPr>
+        <w:t>these services, we may</w:t>
+      </w:r>
+      <w:r>
+        <w:rPr>
+          <w:color w:val="000000"/>
+          <w:shd w:val="clear" w:color="auto" w:fill="93C47D"/>
+        </w:rPr>
+        <w:t xml:space="preserve"> address</w:t>
+      </w:r>
+      <w:r>
+        <w:rPr>
+          <w:color w:val="000000"/>
+          <w:shd w:val="clear" w:color="auto" w:fill="93C47D"/>
+        </w:rPr>
+        <w:t xml:space="preserve"> these</w:t>
+      </w:r>
+      <w:r>
+        <w:rPr>
+          <w:color w:val="000000"/>
+          <w:shd w:val="clear" w:color="auto" w:fill="93C47D"/>
+        </w:rPr>
+        <w:t xml:space="preserve"> </w:t>
+      </w:r>
+      <w:r>
+        <w:rPr>
+          <w:color w:val="000000"/>
+          <w:shd w:val="clear" w:color="auto" w:fill="93C47D"/>
+        </w:rPr>
+        <w:t xml:space="preserve">needs </w:t>
+      </w:r>
+      <w:r>
+        <w:rPr>
+          <w:color w:val="000000"/>
+          <w:shd w:val="clear" w:color="auto" w:fill="93C47D"/>
+        </w:rPr>
+        <w:t xml:space="preserve">and </w:t>
+      </w:r>
+      <w:r>
+        <w:rPr>
+          <w:color w:val="000000"/>
+          <w:shd w:val="clear" w:color="auto" w:fill="93C47D"/>
+        </w:rPr>
+        <w:t>easily include</w:t>
+      </w:r>
+      <w:r>
+        <w:rPr>
+          <w:color w:val="000000"/>
+          <w:shd w:val="clear" w:color="auto" w:fill="93C47D"/>
+        </w:rPr>
+        <w:t xml:space="preserve"> </w:t>
+      </w:r>
+      <w:r>
+        <w:rPr>
+          <w:color w:val="000000"/>
+          <w:shd w:val="clear" w:color="auto" w:fill="93C47D"/>
+        </w:rPr>
+        <w:t>other related</w:t>
+      </w:r>
+      <w:r>
+        <w:rPr>
+          <w:color w:val="000000"/>
+          <w:shd w:val="clear" w:color="auto" w:fill="93C47D"/>
+        </w:rPr>
+        <w:t xml:space="preserve"> services</w:t>
+      </w:r>
+      <w:r>
+        <w:rPr>
+          <w:color w:val="000000"/>
+          <w:shd w:val="clear" w:color="auto" w:fill="93C47D"/>
+        </w:rPr>
+        <w:t xml:space="preserve">, </w:t>
+      </w:r>
+      <w:r>
+        <w:rPr>
+          <w:color w:val="000000"/>
+          <w:shd w:val="clear" w:color="auto" w:fill="93C47D"/>
+        </w:rPr>
+        <w:t xml:space="preserve">such as </w:t>
+      </w:r>
+      <w:r>
+        <w:rPr>
+          <w:color w:val="000000"/>
+          <w:shd w:val="clear" w:color="auto" w:fill="93C47D"/>
+        </w:rPr>
+        <w:t>the simple</w:t>
+      </w:r>
+      <w:r>
+        <w:rPr>
+          <w:color w:val="000000"/>
+          <w:shd w:val="clear" w:color="auto" w:fill="93C47D"/>
+        </w:rPr>
+        <w:t xml:space="preserve"> email service</w:t>
+      </w:r>
+      <w:r>
+        <w:rPr>
+          <w:color w:val="000000"/>
+          <w:shd w:val="clear" w:color="auto" w:fill="93C47D"/>
+        </w:rPr>
+        <w:t xml:space="preserve">, </w:t>
+      </w:r>
+      <w:r>
+        <w:rPr>
+          <w:color w:val="000000"/>
+          <w:shd w:val="clear" w:color="auto" w:fill="93C47D"/>
+        </w:rPr>
+        <w:t>and our</w:t>
+      </w:r>
+      <w:r>
+        <w:rPr>
+          <w:color w:val="000000"/>
+          <w:shd w:val="clear" w:color="auto" w:fill="93C47D"/>
+        </w:rPr>
+        <w:t xml:space="preserve"> simple</w:t>
+      </w:r>
+      <w:r>
+        <w:rPr>
+          <w:color w:val="000000"/>
+          <w:shd w:val="clear" w:color="auto" w:fill="93C47D"/>
+        </w:rPr>
+        <w:t xml:space="preserve"> queue service which we will further explain later on. </w:t>
       </w:r>
     </w:p>
     <w:p>
@@ -180,7 +248,214 @@
           <w:szCs w:val="24"/>
           <w:shd w:val="clear" w:color="auto" w:fill="EA9999"/>
         </w:rPr>
-        <w:t>Amazon Web Services, also known as AWS offers a wide range of remote cloud services such as database storage options, computing power, content delivery, and networking among other functionalities to help organizations scale up. Powered by AWS, there is Amplify which is a set of tools and services that can be used together or on their own, to help front-end web and mobile developers build scalable full-stack applications. In short, AWS provides Authentication APIs and building blocks for developers who want to create apps with real-world production-ready user authentication. This includes a wide variety of open-source libraries and drag-and-drop UI components developers can use. </w:t>
+        <w:t>Amazon Web Services, also known as AWS</w:t>
+      </w:r>
+      <w:r>
+        <w:rPr>
+          <w:rFonts w:cs="Times New Roman"/>
+          <w:color w:val="000000"/>
+          <w:szCs w:val="24"/>
+          <w:shd w:val="clear" w:color="auto" w:fill="EA9999"/>
+        </w:rPr>
+        <w:t>,</w:t>
+      </w:r>
+      <w:r>
+        <w:rPr>
+          <w:rFonts w:cs="Times New Roman"/>
+          <w:color w:val="000000"/>
+          <w:szCs w:val="24"/>
+          <w:shd w:val="clear" w:color="auto" w:fill="EA9999"/>
+        </w:rPr>
+        <w:t xml:space="preserve"> offers a wide range of remote cloud services such as database storage options, computing power, content delivery, and networking among other functionalities to help organizations scale up</w:t>
+      </w:r>
+      <w:r>
+        <w:rPr>
+          <w:rFonts w:cs="Times New Roman"/>
+          <w:color w:val="000000"/>
+          <w:szCs w:val="24"/>
+          <w:shd w:val="clear" w:color="auto" w:fill="EA9999"/>
+        </w:rPr>
+        <w:t>.</w:t>
+      </w:r>
+      <w:r>
+        <w:rPr>
+          <w:rFonts w:cs="Times New Roman"/>
+          <w:color w:val="000000"/>
+          <w:szCs w:val="24"/>
+          <w:shd w:val="clear" w:color="auto" w:fill="EA9999"/>
+        </w:rPr>
+        <w:t xml:space="preserve"> </w:t>
+      </w:r>
+      <w:r>
+        <w:rPr>
+          <w:rFonts w:cs="Times New Roman"/>
+          <w:color w:val="000000"/>
+          <w:szCs w:val="24"/>
+          <w:shd w:val="clear" w:color="auto" w:fill="EA9999"/>
+        </w:rPr>
+        <w:t xml:space="preserve">In short, AWS provides </w:t>
+      </w:r>
+      <w:r>
+        <w:rPr>
+          <w:rFonts w:cs="Times New Roman"/>
+          <w:color w:val="000000"/>
+          <w:szCs w:val="24"/>
+          <w:shd w:val="clear" w:color="auto" w:fill="EA9999"/>
+        </w:rPr>
+        <w:t xml:space="preserve">the </w:t>
+      </w:r>
+      <w:r>
+        <w:rPr>
+          <w:rFonts w:cs="Times New Roman"/>
+          <w:color w:val="000000"/>
+          <w:szCs w:val="24"/>
+          <w:shd w:val="clear" w:color="auto" w:fill="EA9999"/>
+        </w:rPr>
+        <w:t xml:space="preserve">building blocks for developers who want to create apps with real-world production-ready user </w:t>
+      </w:r>
+      <w:r>
+        <w:rPr>
+          <w:rFonts w:cs="Times New Roman"/>
+          <w:color w:val="000000"/>
+          <w:szCs w:val="24"/>
+          <w:shd w:val="clear" w:color="auto" w:fill="EA9999"/>
+        </w:rPr>
+        <w:t>tools</w:t>
+      </w:r>
+      <w:r>
+        <w:rPr>
+          <w:rFonts w:cs="Times New Roman"/>
+          <w:color w:val="000000"/>
+          <w:szCs w:val="24"/>
+          <w:shd w:val="clear" w:color="auto" w:fill="EA9999"/>
+        </w:rPr>
+        <w:t xml:space="preserve">. </w:t>
+      </w:r>
+      <w:r>
+        <w:rPr>
+          <w:rFonts w:cs="Times New Roman"/>
+          <w:color w:val="000000"/>
+          <w:szCs w:val="24"/>
+          <w:shd w:val="clear" w:color="auto" w:fill="EA9999"/>
+        </w:rPr>
+        <w:t>Of particular importance to us,</w:t>
+      </w:r>
+      <w:r>
+        <w:rPr>
+          <w:rFonts w:cs="Times New Roman"/>
+          <w:color w:val="000000"/>
+          <w:szCs w:val="24"/>
+          <w:shd w:val="clear" w:color="auto" w:fill="EA9999"/>
+        </w:rPr>
+        <w:t xml:space="preserve"> there is </w:t>
+      </w:r>
+      <w:r>
+        <w:rPr>
+          <w:rFonts w:cs="Times New Roman"/>
+          <w:color w:val="000000"/>
+          <w:szCs w:val="24"/>
+          <w:shd w:val="clear" w:color="auto" w:fill="EA9999"/>
+        </w:rPr>
+        <w:t xml:space="preserve">a tool-chain called </w:t>
+      </w:r>
+      <w:r>
+        <w:rPr>
+          <w:rFonts w:cs="Times New Roman"/>
+          <w:color w:val="000000"/>
+          <w:szCs w:val="24"/>
+          <w:shd w:val="clear" w:color="auto" w:fill="EA9999"/>
+        </w:rPr>
+        <w:t xml:space="preserve">Amplify which </w:t>
+      </w:r>
+      <w:r>
+        <w:rPr>
+          <w:rFonts w:cs="Times New Roman"/>
+          <w:color w:val="000000"/>
+          <w:szCs w:val="24"/>
+          <w:shd w:val="clear" w:color="auto" w:fill="EA9999"/>
+        </w:rPr>
+        <w:t>provides</w:t>
+      </w:r>
+      <w:r>
+        <w:rPr>
+          <w:rFonts w:cs="Times New Roman"/>
+          <w:color w:val="000000"/>
+          <w:szCs w:val="24"/>
+          <w:shd w:val="clear" w:color="auto" w:fill="EA9999"/>
+        </w:rPr>
+        <w:t xml:space="preserve"> services that can be used together</w:t>
+      </w:r>
+      <w:r>
+        <w:rPr>
+          <w:rFonts w:cs="Times New Roman"/>
+          <w:color w:val="000000"/>
+          <w:szCs w:val="24"/>
+          <w:shd w:val="clear" w:color="auto" w:fill="EA9999"/>
+        </w:rPr>
+        <w:t>,</w:t>
+      </w:r>
+      <w:r>
+        <w:rPr>
+          <w:rFonts w:cs="Times New Roman"/>
+          <w:color w:val="000000"/>
+          <w:szCs w:val="24"/>
+          <w:shd w:val="clear" w:color="auto" w:fill="EA9999"/>
+        </w:rPr>
+        <w:t xml:space="preserve"> or </w:t>
+      </w:r>
+      <w:r>
+        <w:rPr>
+          <w:rFonts w:cs="Times New Roman"/>
+          <w:color w:val="000000"/>
+          <w:szCs w:val="24"/>
+          <w:shd w:val="clear" w:color="auto" w:fill="EA9999"/>
+        </w:rPr>
+        <w:t>individually</w:t>
+      </w:r>
+      <w:r>
+        <w:rPr>
+          <w:rFonts w:cs="Times New Roman"/>
+          <w:color w:val="000000"/>
+          <w:szCs w:val="24"/>
+          <w:shd w:val="clear" w:color="auto" w:fill="EA9999"/>
+        </w:rPr>
+        <w:t>, to help front-end web and mobile developers build scalable full-stack applications. This includes a wide variety of open-source libraries</w:t>
+      </w:r>
+      <w:r>
+        <w:rPr>
+          <w:rFonts w:cs="Times New Roman"/>
+          <w:color w:val="000000"/>
+          <w:szCs w:val="24"/>
+          <w:shd w:val="clear" w:color="auto" w:fill="EA9999"/>
+        </w:rPr>
+        <w:t>,</w:t>
+      </w:r>
+      <w:r>
+        <w:rPr>
+          <w:rFonts w:cs="Times New Roman"/>
+          <w:color w:val="000000"/>
+          <w:szCs w:val="24"/>
+          <w:shd w:val="clear" w:color="auto" w:fill="EA9999"/>
+        </w:rPr>
+        <w:t xml:space="preserve"> drag-and-drop UI components developers can use</w:t>
+      </w:r>
+      <w:r>
+        <w:rPr>
+          <w:rFonts w:cs="Times New Roman"/>
+          <w:color w:val="000000"/>
+          <w:szCs w:val="24"/>
+          <w:shd w:val="clear" w:color="auto" w:fill="EA9999"/>
+        </w:rPr>
+        <w:t>, or, as in our case, user authentication and security.</w:t>
+      </w:r>
+      <w:r>
+        <w:rPr>
+          <w:rFonts w:cs="Times New Roman"/>
+          <w:color w:val="000000"/>
+          <w:szCs w:val="24"/>
+          <w:shd w:val="clear" w:color="auto" w:fill="EA9999"/>
+        </w:rPr>
+        <w:t> </w:t>
       </w:r>
     </w:p>
     <w:p>
@@ -207,67 +482,79 @@
           <w:szCs w:val="24"/>
           <w:shd w:val="clear" w:color="auto" w:fill="B4A7D6"/>
         </w:rPr>
-        <w:t xml:space="preserve">The Amplify Framework then uses Amazon </w:t>
-      </w:r>
-      <w:proofErr w:type="spellStart"/>
-      <w:r>
-        <w:rPr>
-          <w:rFonts w:cs="Times New Roman"/>
-          <w:color w:val="000000"/>
-          <w:szCs w:val="24"/>
-          <w:shd w:val="clear" w:color="auto" w:fill="B4A7D6"/>
-        </w:rPr>
-        <w:t>Cognito</w:t>
-      </w:r>
-      <w:proofErr w:type="spellEnd"/>
-      <w:r>
-        <w:rPr>
-          <w:rFonts w:cs="Times New Roman"/>
-          <w:color w:val="000000"/>
-          <w:szCs w:val="24"/>
-          <w:shd w:val="clear" w:color="auto" w:fill="B4A7D6"/>
-        </w:rPr>
-        <w:t xml:space="preserve"> as the main authentication provider. Amazon </w:t>
-      </w:r>
-      <w:proofErr w:type="spellStart"/>
-      <w:r>
-        <w:rPr>
-          <w:rFonts w:cs="Times New Roman"/>
-          <w:color w:val="000000"/>
-          <w:szCs w:val="24"/>
-          <w:shd w:val="clear" w:color="auto" w:fill="B4A7D6"/>
-        </w:rPr>
-        <w:t>Cognito</w:t>
-      </w:r>
-      <w:proofErr w:type="spellEnd"/>
-      <w:r>
-        <w:rPr>
-          <w:rFonts w:cs="Times New Roman"/>
-          <w:color w:val="000000"/>
-          <w:szCs w:val="24"/>
-          <w:shd w:val="clear" w:color="auto" w:fill="B4A7D6"/>
-        </w:rPr>
-        <w:t xml:space="preserve"> is a robust user directory service that handles user registration, authentication, account recovery &amp; other operations. Additionally, it provides simple user identity and data synchronization service that helps you securely manage and synchronize app data for your users across their mobile devices. </w:t>
-      </w:r>
-      <w:proofErr w:type="spellStart"/>
-      <w:r>
-        <w:rPr>
-          <w:rFonts w:cs="Times New Roman"/>
-          <w:color w:val="000000"/>
-          <w:szCs w:val="24"/>
-          <w:shd w:val="clear" w:color="auto" w:fill="B4A7D6"/>
-        </w:rPr>
-        <w:t>Cognito</w:t>
-      </w:r>
-      <w:proofErr w:type="spellEnd"/>
-      <w:r>
-        <w:rPr>
-          <w:rFonts w:cs="Times New Roman"/>
-          <w:color w:val="000000"/>
-          <w:szCs w:val="24"/>
-          <w:shd w:val="clear" w:color="auto" w:fill="B4A7D6"/>
-        </w:rPr>
-        <w:t xml:space="preserve"> makes this process easy by allowing you to use a single user registry to authenticate users across multiple authentication types.</w:t>
+        <w:t xml:space="preserve">The Amplify Framework </w:t>
+      </w:r>
+      <w:r>
+        <w:rPr>
+          <w:rFonts w:cs="Times New Roman"/>
+          <w:color w:val="000000"/>
+          <w:szCs w:val="24"/>
+          <w:shd w:val="clear" w:color="auto" w:fill="B4A7D6"/>
+        </w:rPr>
+        <w:t>communicates with</w:t>
+      </w:r>
+      <w:r>
+        <w:rPr>
+          <w:rFonts w:cs="Times New Roman"/>
+          <w:color w:val="000000"/>
+          <w:szCs w:val="24"/>
+          <w:shd w:val="clear" w:color="auto" w:fill="B4A7D6"/>
+        </w:rPr>
+        <w:t xml:space="preserve"> Amazon Cognito </w:t>
+      </w:r>
+      <w:r>
+        <w:rPr>
+          <w:rFonts w:cs="Times New Roman"/>
+          <w:color w:val="000000"/>
+          <w:szCs w:val="24"/>
+          <w:shd w:val="clear" w:color="auto" w:fill="B4A7D6"/>
+        </w:rPr>
+        <w:t>to provide user authentication and security</w:t>
+      </w:r>
+      <w:r>
+        <w:rPr>
+          <w:rFonts w:cs="Times New Roman"/>
+          <w:color w:val="000000"/>
+          <w:szCs w:val="24"/>
+          <w:shd w:val="clear" w:color="auto" w:fill="B4A7D6"/>
+        </w:rPr>
+        <w:t>. Amazon Cognito is a robust user directory service that handles user registration, authentication, account recovery &amp; other operations. Additionally, it provides simple user identity and data synchronization service</w:t>
+      </w:r>
+      <w:r>
+        <w:rPr>
+          <w:rFonts w:cs="Times New Roman"/>
+          <w:color w:val="000000"/>
+          <w:szCs w:val="24"/>
+          <w:shd w:val="clear" w:color="auto" w:fill="B4A7D6"/>
+        </w:rPr>
+        <w:t>s</w:t>
+      </w:r>
+      <w:r>
+        <w:rPr>
+          <w:rFonts w:cs="Times New Roman"/>
+          <w:color w:val="000000"/>
+          <w:szCs w:val="24"/>
+          <w:shd w:val="clear" w:color="auto" w:fill="B4A7D6"/>
+        </w:rPr>
+        <w:t xml:space="preserve"> that helps you securely manage and synchronize app data for your users across </w:t>
+      </w:r>
+      <w:r>
+        <w:rPr>
+          <w:rFonts w:cs="Times New Roman"/>
+          <w:color w:val="000000"/>
+          <w:szCs w:val="24"/>
+          <w:shd w:val="clear" w:color="auto" w:fill="B4A7D6"/>
+        </w:rPr>
+        <w:t>multiple</w:t>
+      </w:r>
+      <w:r>
+        <w:rPr>
+          <w:rFonts w:cs="Times New Roman"/>
+          <w:color w:val="000000"/>
+          <w:szCs w:val="24"/>
+          <w:shd w:val="clear" w:color="auto" w:fill="B4A7D6"/>
+        </w:rPr>
+        <w:t xml:space="preserve"> devices. Cognito makes this process easy by allowing you to use a single user registry to authenticate users across multiple authentication types.</w:t>
       </w:r>
     </w:p>
     <w:p>
@@ -294,41 +581,117 @@
           <w:szCs w:val="24"/>
           <w:shd w:val="clear" w:color="auto" w:fill="B4A7D6"/>
         </w:rPr>
-        <w:t xml:space="preserve">Amazon </w:t>
-      </w:r>
-      <w:proofErr w:type="spellStart"/>
-      <w:r>
-        <w:rPr>
-          <w:rFonts w:cs="Times New Roman"/>
-          <w:color w:val="000000"/>
-          <w:szCs w:val="24"/>
-          <w:shd w:val="clear" w:color="auto" w:fill="B4A7D6"/>
-        </w:rPr>
-        <w:t>Cognito</w:t>
-      </w:r>
-      <w:proofErr w:type="spellEnd"/>
-      <w:r>
-        <w:rPr>
-          <w:rFonts w:cs="Times New Roman"/>
-          <w:color w:val="000000"/>
-          <w:szCs w:val="24"/>
-          <w:shd w:val="clear" w:color="auto" w:fill="B4A7D6"/>
-        </w:rPr>
-        <w:t xml:space="preserve"> is an important part of providing our site with user registration and security and with that, I will hand it off to Michael to go further in-depth about Amplify and how it all ties in with our site.</w:t>
-      </w:r>
-    </w:p>
-    <w:p>
-      <w:bookmarkStart w:id="0" w:name="_GoBack"/>
-      <w:bookmarkEnd w:id="0"/>
-    </w:p>
-    <w:p>
-      <w:r>
-        <w:t>}</w:t>
+        <w:t xml:space="preserve">As you can tell, </w:t>
+      </w:r>
+      <w:r>
+        <w:rPr>
+          <w:rFonts w:cs="Times New Roman"/>
+          <w:color w:val="000000"/>
+          <w:szCs w:val="24"/>
+          <w:shd w:val="clear" w:color="auto" w:fill="B4A7D6"/>
+        </w:rPr>
+        <w:t xml:space="preserve">Amazon Cognito is an </w:t>
+      </w:r>
+      <w:r>
+        <w:rPr>
+          <w:rFonts w:cs="Times New Roman"/>
+          <w:color w:val="000000"/>
+          <w:szCs w:val="24"/>
+          <w:shd w:val="clear" w:color="auto" w:fill="B4A7D6"/>
+        </w:rPr>
+        <w:t>integral</w:t>
+      </w:r>
+      <w:r>
+        <w:rPr>
+          <w:rFonts w:cs="Times New Roman"/>
+          <w:color w:val="000000"/>
+          <w:szCs w:val="24"/>
+          <w:shd w:val="clear" w:color="auto" w:fill="B4A7D6"/>
+        </w:rPr>
+        <w:t xml:space="preserve"> part of our site</w:t>
+      </w:r>
+      <w:r>
+        <w:rPr>
+          <w:rFonts w:cs="Times New Roman"/>
+          <w:color w:val="000000"/>
+          <w:szCs w:val="24"/>
+          <w:shd w:val="clear" w:color="auto" w:fill="B4A7D6"/>
+        </w:rPr>
+        <w:t>, providing us</w:t>
+      </w:r>
+      <w:r>
+        <w:rPr>
+          <w:rFonts w:cs="Times New Roman"/>
+          <w:color w:val="000000"/>
+          <w:szCs w:val="24"/>
+          <w:shd w:val="clear" w:color="auto" w:fill="B4A7D6"/>
+        </w:rPr>
+        <w:t xml:space="preserve"> with user registration and security</w:t>
+      </w:r>
+      <w:r>
+        <w:rPr>
+          <w:rFonts w:cs="Times New Roman"/>
+          <w:color w:val="000000"/>
+          <w:szCs w:val="24"/>
+          <w:shd w:val="clear" w:color="auto" w:fill="B4A7D6"/>
+        </w:rPr>
+        <w:t xml:space="preserve"> when paired with Amplify.</w:t>
+      </w:r>
+      <w:r>
+        <w:rPr>
+          <w:rFonts w:cs="Times New Roman"/>
+          <w:color w:val="000000"/>
+          <w:szCs w:val="24"/>
+          <w:shd w:val="clear" w:color="auto" w:fill="B4A7D6"/>
+        </w:rPr>
+        <w:t xml:space="preserve"> </w:t>
+      </w:r>
+      <w:r>
+        <w:rPr>
+          <w:rFonts w:cs="Times New Roman"/>
+          <w:color w:val="000000"/>
+          <w:szCs w:val="24"/>
+          <w:shd w:val="clear" w:color="auto" w:fill="B4A7D6"/>
+        </w:rPr>
+        <w:t>A</w:t>
+      </w:r>
+      <w:r>
+        <w:rPr>
+          <w:rFonts w:cs="Times New Roman"/>
+          <w:color w:val="000000"/>
+          <w:szCs w:val="24"/>
+          <w:shd w:val="clear" w:color="auto" w:fill="B4A7D6"/>
+        </w:rPr>
+        <w:t xml:space="preserve">nd with that, I will hand it off to Michael to go further in-depth about Amplify and how it all ties </w:t>
+      </w:r>
+      <w:r>
+        <w:rPr>
+          <w:rFonts w:cs="Times New Roman"/>
+          <w:color w:val="000000"/>
+          <w:szCs w:val="24"/>
+          <w:shd w:val="clear" w:color="auto" w:fill="B4A7D6"/>
+        </w:rPr>
+        <w:t>together</w:t>
+      </w:r>
+      <w:r>
+        <w:rPr>
+          <w:rFonts w:cs="Times New Roman"/>
+          <w:color w:val="000000"/>
+          <w:szCs w:val="24"/>
+          <w:shd w:val="clear" w:color="auto" w:fill="B4A7D6"/>
+        </w:rPr>
+        <w:t>.</w:t>
       </w:r>
     </w:p>
     <w:p/>
     <w:p>
       <w:r>
+        <w:t>}</w:t>
+      </w:r>
+    </w:p>
+    <w:p/>
+    <w:p>
+      <w:r>
         <w:t>Michael: {</w:t>
       </w:r>
     </w:p>
@@ -367,21 +730,7 @@
         <w:rPr>
           <w:highlight w:val="yellow"/>
         </w:rPr>
-        <w:t xml:space="preserve">It provides the user with a command line interface which can be used to </w:t>
-      </w:r>
-      <w:proofErr w:type="spellStart"/>
-      <w:r>
-        <w:rPr>
-          <w:highlight w:val="yellow"/>
-        </w:rPr>
-        <w:t>to</w:t>
-      </w:r>
-      <w:proofErr w:type="spellEnd"/>
-      <w:r>
-        <w:rPr>
-          <w:highlight w:val="yellow"/>
-        </w:rPr>
-        <w:t xml:space="preserve"> provision backend services, such as the Authentication service we’ll be showing you, view project status, mock testing environments and more.</w:t>
+        <w:t>It provides the user with a command line interface which can be used to to provision backend services, such as the Authentication service we’ll be showing you, view project status, mock testing environments and more.</w:t>
       </w:r>
       <w:r>
         <w:t xml:space="preserve"> </w:t>
@@ -455,21 +804,7 @@
         <w:rPr>
           <w:highlight w:val="yellow"/>
         </w:rPr>
-        <w:t xml:space="preserve">mplify </w:t>
-      </w:r>
-      <w:proofErr w:type="spellStart"/>
-      <w:r>
-        <w:rPr>
-          <w:highlight w:val="yellow"/>
-        </w:rPr>
-        <w:t>init</w:t>
-      </w:r>
-      <w:proofErr w:type="spellEnd"/>
-      <w:r>
-        <w:rPr>
-          <w:highlight w:val="yellow"/>
-        </w:rPr>
-        <w:t xml:space="preserve"> takes us through the setup process for a project, </w:t>
+        <w:t xml:space="preserve">mplify init takes us through the setup process for a project, </w:t>
       </w:r>
       <w:r>
         <w:rPr>
@@ -488,128 +823,58 @@
         <w:rPr>
           <w:highlight w:val="yellow"/>
         </w:rPr>
-        <w:t xml:space="preserve">the type of app which is </w:t>
-      </w:r>
-      <w:proofErr w:type="spellStart"/>
+        <w:t>the type of app which is javascript here</w:t>
+      </w:r>
       <w:r>
         <w:rPr>
           <w:highlight w:val="yellow"/>
         </w:rPr>
-        <w:t>javascript</w:t>
-      </w:r>
-      <w:proofErr w:type="spellEnd"/>
+        <w:t>. O</w:t>
+      </w:r>
       <w:r>
         <w:rPr>
           <w:highlight w:val="yellow"/>
         </w:rPr>
-        <w:t xml:space="preserve"> here</w:t>
+        <w:t>ther options include iOS and Android</w:t>
       </w:r>
       <w:r>
         <w:rPr>
           <w:highlight w:val="yellow"/>
         </w:rPr>
-        <w:t>. O</w:t>
+        <w:t xml:space="preserve"> and Amplify does the setup for each accordingly.</w:t>
+      </w:r>
+      <w:r>
+        <w:t xml:space="preserve"> </w:t>
+      </w:r>
+      <w:r>
+        <w:rPr>
+          <w:highlight w:val="green"/>
+        </w:rPr>
+        <w:t>Amplify add is how you add backend services for your application, the one we’ll be showcasing in our demo is Authentication, which communicates with Cognito to put user information into a user pool, but you can see the setup process for a RESTful API service here, and</w:t>
+      </w:r>
+      <w:r>
+        <w:rPr>
+          <w:highlight w:val="green"/>
+        </w:rPr>
+        <w:t xml:space="preserve"> there’s other categories as well.</w:t>
+      </w:r>
+      <w:r>
+        <w:t xml:space="preserve"> </w:t>
+      </w:r>
+      <w:r>
+        <w:rPr>
+          <w:highlight w:val="cyan"/>
+        </w:rPr>
+        <w:t>Amplify pull you can think of similarly to a git pull, where you have multiple people working on the project and one person might change what services are provisioned. Then everyone else working on that project is gonna have to pull those updates before making other changes.</w:t>
+      </w:r>
+      <w:r>
+        <w:t xml:space="preserve"> </w:t>
       </w:r>
       <w:r>
         <w:rPr>
           <w:highlight w:val="yellow"/>
         </w:rPr>
-        <w:t>ther options include iOS and Android</w:t>
-      </w:r>
-      <w:r>
-        <w:rPr>
-          <w:highlight w:val="yellow"/>
-        </w:rPr>
-        <w:t xml:space="preserve"> and Amplify does the setup for each accordingly.</w:t>
-      </w:r>
-      <w:r>
-        <w:t xml:space="preserve"> </w:t>
-      </w:r>
-      <w:r>
-        <w:rPr>
-          <w:highlight w:val="green"/>
-        </w:rPr>
-        <w:t xml:space="preserve">Amplify add is how you add backend services for your application, the one we’ll be showcasing in our demo is Authentication, which communicates with </w:t>
-      </w:r>
-      <w:proofErr w:type="spellStart"/>
-      <w:r>
-        <w:rPr>
-          <w:highlight w:val="green"/>
-        </w:rPr>
-        <w:t>Cognito</w:t>
-      </w:r>
-      <w:proofErr w:type="spellEnd"/>
-      <w:r>
-        <w:rPr>
-          <w:highlight w:val="green"/>
-        </w:rPr>
-        <w:t xml:space="preserve"> to put user information into a user pool, but you can see the setup process for a RESTful API service here, and</w:t>
-      </w:r>
-      <w:r>
-        <w:rPr>
-          <w:highlight w:val="green"/>
-        </w:rPr>
-        <w:t xml:space="preserve"> there’s other categories as well.</w:t>
-      </w:r>
-      <w:r>
-        <w:t xml:space="preserve"> </w:t>
-      </w:r>
-      <w:r>
-        <w:rPr>
-          <w:highlight w:val="cyan"/>
-        </w:rPr>
-        <w:t xml:space="preserve">Amplify pull you can think of similarly to a </w:t>
-      </w:r>
-      <w:proofErr w:type="spellStart"/>
-      <w:r>
-        <w:rPr>
-          <w:highlight w:val="cyan"/>
-        </w:rPr>
-        <w:t>git</w:t>
-      </w:r>
-      <w:proofErr w:type="spellEnd"/>
-      <w:r>
-        <w:rPr>
-          <w:highlight w:val="cyan"/>
-        </w:rPr>
-        <w:t xml:space="preserve"> pull, where you have multiple people working on the project and one person might change what services are provisioned. Then everyone else working on that project is </w:t>
-      </w:r>
-      <w:proofErr w:type="spellStart"/>
-      <w:r>
-        <w:rPr>
-          <w:highlight w:val="cyan"/>
-        </w:rPr>
-        <w:t>gonna</w:t>
-      </w:r>
-      <w:proofErr w:type="spellEnd"/>
-      <w:r>
-        <w:rPr>
-          <w:highlight w:val="cyan"/>
-        </w:rPr>
-        <w:t xml:space="preserve"> have to pull those updates before making other changes.</w:t>
-      </w:r>
-      <w:r>
-        <w:t xml:space="preserve"> </w:t>
-      </w:r>
-      <w:r>
-        <w:rPr>
-          <w:highlight w:val="yellow"/>
-        </w:rPr>
-        <w:t xml:space="preserve">Amplify mock is a useful command for mocking storage and </w:t>
-      </w:r>
-      <w:proofErr w:type="spellStart"/>
-      <w:r>
-        <w:rPr>
-          <w:highlight w:val="yellow"/>
-        </w:rPr>
-        <w:t>GraphQL</w:t>
-      </w:r>
-      <w:proofErr w:type="spellEnd"/>
-      <w:r>
-        <w:rPr>
-          <w:highlight w:val="yellow"/>
-        </w:rPr>
-        <w:t xml:space="preserve"> API resources, although REST APIs aren’t supported yet.</w:t>
+        <w:t>Amplify mock is a useful command for mocking storage and GraphQL API resources, although REST APIs aren’t supported yet.</w:t>
       </w:r>
       <w:r>
         <w:t xml:space="preserve"> </w:t>
@@ -648,33 +913,23 @@
         </w:rPr>
         <w:t xml:space="preserve">And before I pass it off to Sarah to talk about Amazon’s Simple Email Service, Simple Notification Service and Simple Queue Service, I just want to talk about </w:t>
       </w:r>
-      <w:proofErr w:type="spellStart"/>
       <w:r>
         <w:rPr>
           <w:highlight w:val="green"/>
         </w:rPr>
         <w:t>Amplify’s</w:t>
       </w:r>
-      <w:proofErr w:type="spellEnd"/>
       <w:r>
         <w:rPr>
           <w:highlight w:val="green"/>
         </w:rPr>
         <w:t xml:space="preserve"> pre-built UI components </w:t>
       </w:r>
-      <w:proofErr w:type="gramStart"/>
-      <w:r>
-        <w:rPr>
-          <w:highlight w:val="green"/>
-        </w:rPr>
-        <w:t>real</w:t>
-      </w:r>
-      <w:proofErr w:type="gramEnd"/>
-      <w:r>
-        <w:rPr>
-          <w:highlight w:val="green"/>
-        </w:rPr>
-        <w:t xml:space="preserve"> </w:t>
+      <w:r>
+        <w:rPr>
+          <w:highlight w:val="green"/>
+        </w:rPr>
+        <w:t xml:space="preserve">real </w:t>
       </w:r>
       <w:r>
         <w:rPr>
@@ -704,104 +959,34 @@
         <w:rPr>
           <w:highlight w:val="yellow"/>
         </w:rPr>
-        <w:t xml:space="preserve">There’s UI components for multiple frameworks, including React, Angular and </w:t>
-      </w:r>
-      <w:proofErr w:type="spellStart"/>
+        <w:t>There’s UI components for multiple frameworks, including React, Angular and Vue, although I’ve only worked with React.</w:t>
+      </w:r>
+      <w:r>
+        <w:t xml:space="preserve"> </w:t>
+      </w:r>
+      <w:r>
+        <w:rPr>
+          <w:highlight w:val="green"/>
+        </w:rPr>
+        <w:t>In the Auth category, here’s a few examples of the SignUp component,</w:t>
+      </w:r>
+      <w:r>
+        <w:t xml:space="preserve"> </w:t>
+      </w:r>
+      <w:r>
+        <w:rPr>
+          <w:highlight w:val="cyan"/>
+        </w:rPr>
+        <w:t>the SignIn component,</w:t>
+      </w:r>
+      <w:r>
+        <w:t xml:space="preserve"> </w:t>
+      </w:r>
       <w:r>
         <w:rPr>
           <w:highlight w:val="yellow"/>
         </w:rPr>
-        <w:t>Vue</w:t>
-      </w:r>
-      <w:proofErr w:type="spellEnd"/>
-      <w:r>
-        <w:rPr>
-          <w:highlight w:val="yellow"/>
-        </w:rPr>
-        <w:t>, although I’ve only worked with React.</w:t>
-      </w:r>
-      <w:r>
-        <w:t xml:space="preserve"> </w:t>
-      </w:r>
-      <w:r>
-        <w:rPr>
-          <w:highlight w:val="green"/>
-        </w:rPr>
-        <w:t xml:space="preserve">In the </w:t>
-      </w:r>
-      <w:proofErr w:type="spellStart"/>
-      <w:r>
-        <w:rPr>
-          <w:highlight w:val="green"/>
-        </w:rPr>
-        <w:t>Auth</w:t>
-      </w:r>
-      <w:proofErr w:type="spellEnd"/>
-      <w:r>
-        <w:rPr>
-          <w:highlight w:val="green"/>
-        </w:rPr>
-        <w:t xml:space="preserve"> category, here’s a few examples of the </w:t>
-      </w:r>
-      <w:proofErr w:type="spellStart"/>
-      <w:r>
-        <w:rPr>
-          <w:highlight w:val="green"/>
-        </w:rPr>
-        <w:t>SignUp</w:t>
-      </w:r>
-      <w:proofErr w:type="spellEnd"/>
-      <w:r>
-        <w:rPr>
-          <w:highlight w:val="green"/>
-        </w:rPr>
-        <w:t xml:space="preserve"> component,</w:t>
-      </w:r>
-      <w:r>
-        <w:t xml:space="preserve"> </w:t>
-      </w:r>
-      <w:r>
-        <w:rPr>
-          <w:highlight w:val="cyan"/>
-        </w:rPr>
-        <w:t xml:space="preserve">the </w:t>
-      </w:r>
-      <w:proofErr w:type="spellStart"/>
-      <w:r>
-        <w:rPr>
-          <w:highlight w:val="cyan"/>
-        </w:rPr>
-        <w:t>SignIn</w:t>
-      </w:r>
-      <w:proofErr w:type="spellEnd"/>
-      <w:r>
-        <w:rPr>
-          <w:highlight w:val="cyan"/>
-        </w:rPr>
-        <w:t xml:space="preserve"> component,</w:t>
-      </w:r>
-      <w:r>
-        <w:t xml:space="preserve"> </w:t>
-      </w:r>
-      <w:r>
-        <w:rPr>
-          <w:highlight w:val="yellow"/>
-        </w:rPr>
-        <w:t xml:space="preserve">and the </w:t>
-      </w:r>
-      <w:proofErr w:type="spellStart"/>
-      <w:r>
-        <w:rPr>
-          <w:highlight w:val="yellow"/>
-        </w:rPr>
-        <w:t>ForgotPassword</w:t>
-      </w:r>
-      <w:proofErr w:type="spellEnd"/>
-      <w:r>
-        <w:rPr>
-          <w:highlight w:val="yellow"/>
-        </w:rPr>
-        <w:t xml:space="preserve"> component. There’s some pre-built components for other categories as well but a lot of what I’ve seen has been focused in the authentication category. Hopefully that helped clarify somewhat what Amplify is, but now Sarah is going to talk more about </w:t>
+        <w:t xml:space="preserve">and the ForgotPassword component. There’s some pre-built components for other categories as well but a lot of what I’ve seen has been focused in the authentication category. Hopefully that helped clarify somewhat what Amplify is, but now Sarah is going to talk more about </w:t>
       </w:r>
       <w:r>
         <w:rPr>
@@ -843,7 +1028,7 @@
 </file>
 
 <file path=word/styles.xml><?xml version="1.0" encoding="utf-8"?>
-<w:styles xmlns:mc="http://schemas.openxmlformats.org/markup-compatibility/2006" xmlns:r="http://schemas.openxmlformats.org/officeDocument/2006/relationships" xmlns:w="http://schemas.openxmlformats.org/wordprocessingml/2006/main" xmlns:w14="http://schemas.microsoft.com/office/word/2010/wordml" xmlns:w15="http://schemas.microsoft.com/office/word/2012/wordml" mc:Ignorable="w14 w15">
+<w:styles xmlns:mc="http://schemas.openxmlformats.org/markup-compatibility/2006" xmlns:r="http://schemas.openxmlformats.org/officeDocument/2006/relationships" xmlns:w="http://schemas.openxmlformats.org/wordprocessingml/2006/main" xmlns:w14="http://schemas.microsoft.com/office/word/2010/wordml" xmlns:w15="http://schemas.microsoft.com/office/word/2012/wordml" xmlns:w16cex="http://schemas.microsoft.com/office/word/2018/wordml/cex" xmlns:w16cid="http://schemas.microsoft.com/office/word/2016/wordml/cid" xmlns:w16="http://schemas.microsoft.com/office/word/2018/wordml" xmlns:w16se="http://schemas.microsoft.com/office/word/2015/wordml/symex" mc:Ignorable="w14 w15 w16se w16cid w16 w16cex">
   <w:docDefaults>
     <w:rPrDefault>
       <w:rPr>
@@ -859,7 +1044,7 @@
       </w:pPr>
     </w:pPrDefault>
   </w:docDefaults>
-  <w:latentStyles w:defLockedState="0" w:defUIPriority="99" w:defSemiHidden="0" w:defUnhideWhenUsed="0" w:defQFormat="0" w:count="382">
+  <w:latentStyles w:defLockedState="0" w:defUIPriority="99" w:defSemiHidden="0" w:defUnhideWhenUsed="0" w:defQFormat="0" w:count="376">
     <w:lsdException w:name="Normal" w:uiPriority="0" w:qFormat="1"/>
     <w:lsdException w:name="heading 1" w:uiPriority="9" w:qFormat="1"/>
     <w:lsdException w:name="heading 2" w:semiHidden="1" w:uiPriority="9" w:unhideWhenUsed="1" w:qFormat="1"/>

</xml_diff>

<commit_message>
Fixed powerpoint, hopefully. also updated script
</commit_message>
<xml_diff>
--- a/docs/Winter/TechTalk_ScriptOutline.docx
+++ b/docs/Winter/TechTalk_ScriptOutline.docx
@@ -1554,10 +1554,7 @@
         <w:t>in a second.</w:t>
       </w:r>
       <w:r>
-        <w:t xml:space="preserve"> </w:t>
-      </w:r>
-      <w:r>
-        <w:t xml:space="preserve">But </w:t>
+        <w:t xml:space="preserve"> But </w:t>
       </w:r>
       <w:r>
         <w:t xml:space="preserve">before that, </w:t>
@@ -1586,10 +1583,7 @@
         <w:t>ervice</w:t>
       </w:r>
       <w:r>
-        <w:t xml:space="preserve"> configured to send notification emails on our sit</w:t>
-      </w:r>
-      <w:r>
-        <w:t>e.</w:t>
+        <w:t xml:space="preserve"> configured to send notification emails on our site.</w:t>
       </w:r>
     </w:p>
     <w:p>
@@ -2036,6 +2030,55 @@
     <w:p>
       <w:r>
         <w:t>Travis: {</w:t>
+      </w:r>
+    </w:p>
+    <w:p>
+      <w:r>
+        <w:rPr>
+          <w:noProof/>
+        </w:rPr>
+        <w:lastRenderedPageBreak/>
+        <w:drawing>
+          <wp:inline distT="0" distB="0" distL="0" distR="0" wp14:anchorId="4225E903" wp14:editId="2F9109A9">
+            <wp:extent cx="5943600" cy="7924800"/>
+            <wp:effectExtent l="0" t="0" r="0" b="0"/>
+            <wp:docPr id="1" name="Picture 1" descr="Text, letter&#10;&#10;Description automatically generated"/>
+            <wp:cNvGraphicFramePr>
+              <a:graphicFrameLocks xmlns:a="http://schemas.openxmlformats.org/drawingml/2006/main" noChangeAspect="1"/>
+            </wp:cNvGraphicFramePr>
+            <a:graphic xmlns:a="http://schemas.openxmlformats.org/drawingml/2006/main">
+              <a:graphicData uri="http://schemas.openxmlformats.org/drawingml/2006/picture">
+                <pic:pic xmlns:pic="http://schemas.openxmlformats.org/drawingml/2006/picture">
+                  <pic:nvPicPr>
+                    <pic:cNvPr id="1" name="Picture 1" descr="Text, letter&#10;&#10;Description automatically generated"/>
+                    <pic:cNvPicPr/>
+                  </pic:nvPicPr>
+                  <pic:blipFill>
+                    <a:blip r:embed="rId4" cstate="print">
+                      <a:extLst>
+                        <a:ext uri="{28A0092B-C50C-407E-A947-70E740481C1C}">
+                          <a14:useLocalDpi xmlns:a14="http://schemas.microsoft.com/office/drawing/2010/main" val="0"/>
+                        </a:ext>
+                      </a:extLst>
+                    </a:blip>
+                    <a:stretch>
+                      <a:fillRect/>
+                    </a:stretch>
+                  </pic:blipFill>
+                  <pic:spPr>
+                    <a:xfrm>
+                      <a:off x="0" y="0"/>
+                      <a:ext cx="5943600" cy="7924800"/>
+                    </a:xfrm>
+                    <a:prstGeom prst="rect">
+                      <a:avLst/>
+                    </a:prstGeom>
+                  </pic:spPr>
+                </pic:pic>
+              </a:graphicData>
+            </a:graphic>
+          </wp:inline>
+        </w:drawing>
       </w:r>
     </w:p>
     <w:p>

</xml_diff>